<commit_message>
filament info, nfc rozrobene
filament info, nfc rozrobene
</commit_message>
<xml_diff>
--- a/dokumentacia-prac_verzia.docx
+++ b/dokumentacia-prac_verzia.docx
@@ -292,32 +292,8 @@
       <w:r>
         <w:rPr>
           <w:rFonts w:asciiTheme="minorHAnsi" w:hAnsiTheme="minorHAnsi" w:cstheme="minorHAnsi"/>
-          <w:color w:val="4472C4" w:themeColor="accent1"/>
-        </w:rPr>
-        <w:t>&lt;</w:t>
-      </w:r>
-      <w:commentRangeStart w:id="0"/>
-      <w:r>
-        <w:rPr>
-          <w:rFonts w:asciiTheme="minorHAnsi" w:hAnsiTheme="minorHAnsi" w:cstheme="minorHAnsi"/>
-          <w:color w:val="4472C4" w:themeColor="accent1"/>
-        </w:rPr>
-        <w:t>dátum</w:t>
-      </w:r>
-      <w:commentRangeEnd w:id="0"/>
-      <w:r>
-        <w:rPr>
-          <w:rStyle w:val="Odkaznakomentr"/>
-          <w:rFonts w:asciiTheme="minorHAnsi" w:hAnsiTheme="minorHAnsi"/>
-        </w:rPr>
-        <w:commentReference w:id="0"/>
-      </w:r>
-      <w:r>
-        <w:rPr>
-          <w:rFonts w:asciiTheme="minorHAnsi" w:hAnsiTheme="minorHAnsi" w:cstheme="minorHAnsi"/>
-          <w:color w:val="4472C4" w:themeColor="accent1"/>
-        </w:rPr>
-        <w:t>&gt;</w:t>
+        </w:rPr>
+        <w:t>4.8.2025</w:t>
       </w:r>
     </w:p>
     <w:sdt>
@@ -529,7 +505,21 @@
                 <w:rStyle w:val="Hypertextovprepojenie"/>
                 <w:noProof/>
               </w:rPr>
-              <w:t>Analýza navrhovanej aplikácie</w:t>
+              <w:t>Analýza n</w:t>
+            </w:r>
+            <w:r>
+              <w:rPr>
+                <w:rStyle w:val="Hypertextovprepojenie"/>
+                <w:noProof/>
+              </w:rPr>
+              <w:t>a</w:t>
+            </w:r>
+            <w:r>
+              <w:rPr>
+                <w:rStyle w:val="Hypertextovprepojenie"/>
+                <w:noProof/>
+              </w:rPr>
+              <w:t>vrhovanej aplikácie</w:t>
             </w:r>
             <w:r>
               <w:rPr>
@@ -792,7 +782,7 @@
                 <w:noProof/>
                 <w:webHidden/>
               </w:rPr>
-              <w:t>8</w:t>
+              <w:t>13</w:t>
             </w:r>
             <w:r>
               <w:rPr>
@@ -1386,12 +1376,12 @@
       <w:pPr>
         <w:pStyle w:val="Nadpis1"/>
       </w:pPr>
-      <w:bookmarkStart w:id="1" w:name="_Toc194577497"/>
+      <w:bookmarkStart w:id="0" w:name="_Toc194577497"/>
       <w:r>
         <w:lastRenderedPageBreak/>
         <w:t>Úvod</w:t>
       </w:r>
-      <w:bookmarkEnd w:id="1"/>
+      <w:bookmarkEnd w:id="0"/>
     </w:p>
     <w:p>
       <w:pPr>
@@ -1599,7 +1589,7 @@
         </w:numPr>
         <w:jc w:val="both"/>
       </w:pPr>
-      <w:bookmarkStart w:id="2" w:name="_Ref194778507"/>
+      <w:bookmarkStart w:id="1" w:name="_Ref194778507"/>
       <w:r>
         <w:t xml:space="preserve">Navrhnúť intuitívne používateľské rozhranie podľa </w:t>
       </w:r>
@@ -1611,7 +1601,7 @@
       <w:r>
         <w:t xml:space="preserve"> návrhov.</w:t>
       </w:r>
-      <w:bookmarkEnd w:id="2"/>
+      <w:bookmarkEnd w:id="1"/>
     </w:p>
     <w:p>
       <w:pPr>
@@ -1667,12 +1657,12 @@
       <w:pPr>
         <w:pStyle w:val="Nadpis1"/>
       </w:pPr>
-      <w:bookmarkStart w:id="3" w:name="_Toc194577498"/>
+      <w:bookmarkStart w:id="2" w:name="_Toc194577498"/>
       <w:r>
         <w:lastRenderedPageBreak/>
         <w:t>Prehľad podobných aplikácií</w:t>
       </w:r>
-      <w:bookmarkEnd w:id="3"/>
+      <w:bookmarkEnd w:id="2"/>
     </w:p>
     <w:p>
       <w:r>
@@ -1820,21 +1810,7 @@
         <w:jc w:val="both"/>
       </w:pPr>
       <w:r>
-        <w:t xml:space="preserve">Neumožňuje jednoduchú identifikáciu kotúčov – používateľ musí manuálne vyberať </w:t>
-      </w:r>
-      <w:commentRangeStart w:id="4"/>
-      <w:r>
-        <w:t>materiál</w:t>
-      </w:r>
-      <w:commentRangeEnd w:id="4"/>
-      <w:r>
-        <w:rPr>
-          <w:rStyle w:val="Odkaznakomentr"/>
-        </w:rPr>
-        <w:commentReference w:id="4"/>
-      </w:r>
-      <w:r>
-        <w:t xml:space="preserve"> z </w:t>
+        <w:t xml:space="preserve">Neumožňuje jednoduchú identifikáciu kotúčov – používateľ musí manuálne vyberať materiál z </w:t>
       </w:r>
       <w:proofErr w:type="spellStart"/>
       <w:r>
@@ -2292,17 +2268,12 @@
       <w:pPr>
         <w:pStyle w:val="Nadpis1"/>
       </w:pPr>
-      <w:bookmarkStart w:id="5" w:name="_Toc194577499"/>
+      <w:bookmarkStart w:id="3" w:name="_Toc194577499"/>
       <w:r>
         <w:lastRenderedPageBreak/>
         <w:t>Analýza navrhovanej aplikácie</w:t>
       </w:r>
-      <w:bookmarkEnd w:id="5"/>
-    </w:p>
-    <w:p>
-      <w:r>
-        <w:tab/>
-      </w:r>
+      <w:bookmarkEnd w:id="3"/>
     </w:p>
     <w:p>
       <w:pPr>
@@ -2871,6 +2842,7 @@
           <w:noProof/>
           <w:color w:val="5B9BD5" w:themeColor="accent5"/>
         </w:rPr>
+        <w:lastRenderedPageBreak/>
         <w:drawing>
           <wp:inline distT="0" distB="0" distL="0" distR="0" wp14:anchorId="73A43836" wp14:editId="328B1F2C">
             <wp:extent cx="5760720" cy="3143885"/>
@@ -2887,7 +2859,7 @@
                     <pic:cNvPicPr/>
                   </pic:nvPicPr>
                   <pic:blipFill>
-                    <a:blip r:embed="rId16">
+                    <a:blip r:embed="rId12">
                       <a:extLst>
                         <a:ext uri="{28A0092B-C50C-407E-A947-70E740481C1C}">
                           <a14:useLocalDpi xmlns:a14="http://schemas.microsoft.com/office/drawing/2010/main" val="0"/>
@@ -2919,7 +2891,7 @@
         <w:pStyle w:val="Popis"/>
         <w:jc w:val="center"/>
       </w:pPr>
-      <w:bookmarkStart w:id="6" w:name="_Toc194780633"/>
+      <w:bookmarkStart w:id="4" w:name="_Toc194780633"/>
       <w:r>
         <w:t xml:space="preserve">Obrázok </w:t>
       </w:r>
@@ -2950,7 +2922,7 @@
       <w:r>
         <w:t xml:space="preserve"> diagram</w:t>
       </w:r>
-      <w:bookmarkEnd w:id="6"/>
+      <w:bookmarkEnd w:id="4"/>
     </w:p>
     <w:p>
       <w:pPr>
@@ -2969,12 +2941,12 @@
       <w:pPr>
         <w:pStyle w:val="Nadpis1"/>
       </w:pPr>
-      <w:bookmarkStart w:id="7" w:name="_Toc194577500"/>
+      <w:bookmarkStart w:id="5" w:name="_Toc194577500"/>
       <w:r>
         <w:lastRenderedPageBreak/>
         <w:t>Návrh architektúry aplikácie</w:t>
       </w:r>
-      <w:bookmarkEnd w:id="7"/>
+      <w:bookmarkEnd w:id="5"/>
     </w:p>
     <w:p>
       <w:pPr>
@@ -3018,12 +2990,12 @@
       <w:pPr>
         <w:pStyle w:val="Nadpis1"/>
       </w:pPr>
-      <w:bookmarkStart w:id="8" w:name="_Toc194577501"/>
+      <w:bookmarkStart w:id="6" w:name="_Toc194577501"/>
       <w:r>
         <w:lastRenderedPageBreak/>
         <w:t>Návrh vzhľadu obrazoviek</w:t>
       </w:r>
-      <w:bookmarkEnd w:id="8"/>
+      <w:bookmarkEnd w:id="6"/>
     </w:p>
     <w:p/>
     <w:p>
@@ -3206,7 +3178,7 @@
                     <pic:cNvPicPr/>
                   </pic:nvPicPr>
                   <pic:blipFill>
-                    <a:blip r:embed="rId17" cstate="print">
+                    <a:blip r:embed="rId13" cstate="print">
                       <a:extLst>
                         <a:ext uri="{28A0092B-C50C-407E-A947-70E740481C1C}">
                           <a14:useLocalDpi xmlns:a14="http://schemas.microsoft.com/office/drawing/2010/main" val="0"/>
@@ -3238,7 +3210,7 @@
         <w:pStyle w:val="Popis"/>
         <w:jc w:val="center"/>
       </w:pPr>
-      <w:bookmarkStart w:id="9" w:name="_Toc194780634"/>
+      <w:bookmarkStart w:id="7" w:name="_Toc194780634"/>
       <w:r>
         <w:t xml:space="preserve">Obrázok </w:t>
       </w:r>
@@ -3270,7 +3242,7 @@
       <w:r>
         <w:t>Register</w:t>
       </w:r>
-      <w:bookmarkEnd w:id="9"/>
+      <w:bookmarkEnd w:id="7"/>
     </w:p>
     <w:p>
       <w:r>
@@ -3441,7 +3413,7 @@
                     <pic:cNvPicPr/>
                   </pic:nvPicPr>
                   <pic:blipFill>
-                    <a:blip r:embed="rId18"/>
+                    <a:blip r:embed="rId14"/>
                     <a:stretch>
                       <a:fillRect/>
                     </a:stretch>
@@ -3467,7 +3439,7 @@
         <w:pStyle w:val="Popis"/>
         <w:jc w:val="center"/>
       </w:pPr>
-      <w:bookmarkStart w:id="10" w:name="_Toc194780635"/>
+      <w:bookmarkStart w:id="8" w:name="_Toc194780635"/>
       <w:r>
         <w:t xml:space="preserve">Obrázok </w:t>
       </w:r>
@@ -3488,7 +3460,7 @@
       <w:r>
         <w:t>Hlavné karty</w:t>
       </w:r>
-      <w:bookmarkEnd w:id="10"/>
+      <w:bookmarkEnd w:id="8"/>
     </w:p>
     <w:p>
       <w:r>
@@ -3818,7 +3790,7 @@
                     <pic:cNvPicPr/>
                   </pic:nvPicPr>
                   <pic:blipFill>
-                    <a:blip r:embed="rId19">
+                    <a:blip r:embed="rId15">
                       <a:extLst>
                         <a:ext uri="{28A0092B-C50C-407E-A947-70E740481C1C}">
                           <a14:useLocalDpi xmlns:a14="http://schemas.microsoft.com/office/drawing/2010/main" val="0"/>
@@ -3850,7 +3822,7 @@
         <w:pStyle w:val="Popis"/>
         <w:jc w:val="center"/>
       </w:pPr>
-      <w:bookmarkStart w:id="11" w:name="_Toc194780636"/>
+      <w:bookmarkStart w:id="9" w:name="_Toc194780636"/>
       <w:r>
         <w:t xml:space="preserve">Obrázok </w:t>
       </w:r>
@@ -3882,7 +3854,7 @@
       <w:r>
         <w:t xml:space="preserve"> a jej akcie</w:t>
       </w:r>
-      <w:bookmarkEnd w:id="11"/>
+      <w:bookmarkEnd w:id="9"/>
     </w:p>
     <w:p>
       <w:r>
@@ -4187,7 +4159,7 @@
                     <pic:cNvPicPr/>
                   </pic:nvPicPr>
                   <pic:blipFill>
-                    <a:blip r:embed="rId20">
+                    <a:blip r:embed="rId16">
                       <a:extLst>
                         <a:ext uri="{28A0092B-C50C-407E-A947-70E740481C1C}">
                           <a14:useLocalDpi xmlns:a14="http://schemas.microsoft.com/office/drawing/2010/main" val="0"/>
@@ -4219,7 +4191,7 @@
         <w:pStyle w:val="Popis"/>
         <w:jc w:val="center"/>
       </w:pPr>
-      <w:bookmarkStart w:id="12" w:name="_Toc194780637"/>
+      <w:bookmarkStart w:id="10" w:name="_Toc194780637"/>
       <w:r>
         <w:t xml:space="preserve">Obrázok </w:t>
       </w:r>
@@ -4248,7 +4220,7 @@
       <w:r>
         <w:t xml:space="preserve"> a jej akcie</w:t>
       </w:r>
-      <w:bookmarkEnd w:id="12"/>
+      <w:bookmarkEnd w:id="10"/>
     </w:p>
     <w:p>
       <w:r>
@@ -4977,7 +4949,7 @@
                     <pic:cNvPicPr/>
                   </pic:nvPicPr>
                   <pic:blipFill>
-                    <a:blip r:embed="rId21"/>
+                    <a:blip r:embed="rId17"/>
                     <a:stretch>
                       <a:fillRect/>
                     </a:stretch>
@@ -5006,7 +4978,7 @@
           <w:color w:val="5B9BD5" w:themeColor="accent5"/>
         </w:rPr>
       </w:pPr>
-      <w:bookmarkStart w:id="13" w:name="_Toc194780638"/>
+      <w:bookmarkStart w:id="11" w:name="_Toc194780638"/>
       <w:r>
         <w:t xml:space="preserve">Obrázok </w:t>
       </w:r>
@@ -5041,7 +5013,7 @@
       <w:r>
         <w:t>a jej akcie</w:t>
       </w:r>
-      <w:bookmarkEnd w:id="13"/>
+      <w:bookmarkEnd w:id="11"/>
     </w:p>
     <w:p>
       <w:pPr>
@@ -5152,19 +5124,7 @@
         </w:rPr>
       </w:pPr>
       <w:r>
-        <w:t> </w:t>
-      </w:r>
-      <w:r>
-        <w:t>Obráz</w:t>
-      </w:r>
-      <w:r>
-        <w:t>ok loga</w:t>
-      </w:r>
-      <w:r>
-        <w:t xml:space="preserve"> pre </w:t>
-      </w:r>
-      <w:r>
-        <w:t>jednoduchšiu identifikáciu aplikácie</w:t>
+        <w:t> Obrázok loga pre jednoduchšiu identifikáciu aplikácie</w:t>
       </w:r>
     </w:p>
     <w:p>
@@ -5203,7 +5163,7 @@
                     <pic:cNvPicPr/>
                   </pic:nvPicPr>
                   <pic:blipFill>
-                    <a:blip r:embed="rId22"/>
+                    <a:blip r:embed="rId18"/>
                     <a:stretch>
                       <a:fillRect/>
                     </a:stretch>
@@ -5232,7 +5192,7 @@
           <w:color w:val="5B9BD5" w:themeColor="accent5"/>
         </w:rPr>
       </w:pPr>
-      <w:bookmarkStart w:id="14" w:name="_Toc194780639"/>
+      <w:bookmarkStart w:id="12" w:name="_Toc194780639"/>
       <w:r>
         <w:t xml:space="preserve">Obrázok </w:t>
       </w:r>
@@ -5247,7 +5207,7 @@
       <w:r>
         <w:t xml:space="preserve"> - Notifikácia</w:t>
       </w:r>
-      <w:bookmarkEnd w:id="14"/>
+      <w:bookmarkEnd w:id="12"/>
     </w:p>
     <w:p>
       <w:pPr>
@@ -5318,20 +5278,14 @@
     </w:p>
     <w:p>
       <w:pPr>
-        <w:rPr>
-          <w:color w:val="5B9BD5" w:themeColor="accent5"/>
-        </w:rPr>
-      </w:pPr>
-    </w:p>
-    <w:p>
-      <w:pPr>
         <w:pStyle w:val="Nadpis1"/>
       </w:pPr>
-      <w:bookmarkStart w:id="15" w:name="_Toc194577502"/>
-      <w:r>
+      <w:bookmarkStart w:id="13" w:name="_Toc194577502"/>
+      <w:r>
+        <w:lastRenderedPageBreak/>
         <w:t>Zoznam zdrojov</w:t>
       </w:r>
-      <w:bookmarkEnd w:id="15"/>
+      <w:bookmarkEnd w:id="13"/>
     </w:p>
     <w:p/>
     <w:p>
@@ -5342,11 +5296,11 @@
         </w:numPr>
         <w:spacing w:after="0"/>
       </w:pPr>
-      <w:bookmarkStart w:id="16" w:name="PrushaPrintersCommunity"/>
+      <w:bookmarkStart w:id="14" w:name="PrushaPrintersCommunity"/>
       <w:r>
         <w:t>[1]</w:t>
       </w:r>
-      <w:bookmarkEnd w:id="16"/>
+      <w:bookmarkEnd w:id="14"/>
       <w:r>
         <w:t xml:space="preserve"> </w:t>
       </w:r>
@@ -5411,7 +5365,7 @@
       <w:r>
         <w:t xml:space="preserve"> </w:t>
       </w:r>
-      <w:hyperlink r:id="rId23" w:history="1">
+      <w:hyperlink r:id="rId19" w:history="1">
         <w:r>
           <w:rPr>
             <w:rStyle w:val="Hypertextovprepojenie"/>
@@ -5435,11 +5389,11 @@
         </w:numPr>
         <w:spacing w:after="0"/>
       </w:pPr>
-      <w:bookmarkStart w:id="17" w:name="OctoPrintFilamentManager"/>
+      <w:bookmarkStart w:id="15" w:name="OctoPrintFilamentManager"/>
       <w:r>
         <w:t xml:space="preserve">[2] </w:t>
       </w:r>
-      <w:bookmarkEnd w:id="17"/>
+      <w:bookmarkEnd w:id="15"/>
       <w:proofErr w:type="spellStart"/>
       <w:r>
         <w:t>OllisGit</w:t>
@@ -5479,7 +5433,7 @@
       <w:r>
         <w:t xml:space="preserve"> </w:t>
       </w:r>
-      <w:hyperlink r:id="rId24" w:tgtFrame="_blank" w:history="1">
+      <w:hyperlink r:id="rId20" w:tgtFrame="_blank" w:history="1">
         <w:r>
           <w:rPr>
             <w:rStyle w:val="Hypertextovprepojenie"/>
@@ -5503,11 +5457,11 @@
         </w:numPr>
         <w:spacing w:after="0"/>
       </w:pPr>
-      <w:bookmarkStart w:id="18" w:name="SpoolStockApp"/>
+      <w:bookmarkStart w:id="16" w:name="SpoolStockApp"/>
       <w:r>
         <w:t>[3]</w:t>
       </w:r>
-      <w:bookmarkEnd w:id="18"/>
+      <w:bookmarkEnd w:id="16"/>
       <w:r>
         <w:t xml:space="preserve"> </w:t>
       </w:r>
@@ -5549,8 +5503,15 @@
       </w:r>
       <w:r>
         <w:br/>
-        <w:t>https://spoolstock.com/</w:t>
-      </w:r>
+      </w:r>
+      <w:hyperlink r:id="rId21" w:history="1">
+        <w:r>
+          <w:rPr>
+            <w:rStyle w:val="Hypertextovprepojenie"/>
+          </w:rPr>
+          <w:t>https://spoolstock.com/</w:t>
+        </w:r>
+      </w:hyperlink>
     </w:p>
     <w:p>
       <w:pPr>
@@ -5567,11 +5528,11 @@
         </w:numPr>
         <w:spacing w:after="0"/>
       </w:pPr>
-      <w:bookmarkStart w:id="19" w:name="SimplyPrintFeature"/>
+      <w:bookmarkStart w:id="17" w:name="SimplyPrintFeature"/>
       <w:r>
         <w:t>[4]</w:t>
       </w:r>
-      <w:bookmarkEnd w:id="19"/>
+      <w:bookmarkEnd w:id="17"/>
       <w:r>
         <w:t xml:space="preserve"> </w:t>
       </w:r>
@@ -5611,12 +5572,25 @@
       </w:r>
       <w:r>
         <w:br/>
-        <w:t>https://simplyprint.io/feature/filament-management</w:t>
-      </w:r>
+      </w:r>
+      <w:hyperlink r:id="rId22" w:history="1">
+        <w:r>
+          <w:rPr>
+            <w:rStyle w:val="Hypertextovprepojenie"/>
+          </w:rPr>
+          <w:t>https://simplyprint.io/feature/filament-management</w:t>
+        </w:r>
+        <w:r>
+          <w:rPr>
+            <w:rStyle w:val="Hypertextovprepojenie"/>
+          </w:rPr>
+          <w:t>/</w:t>
+        </w:r>
+      </w:hyperlink>
     </w:p>
     <w:sectPr>
-      <w:headerReference w:type="default" r:id="rId25"/>
-      <w:footerReference w:type="default" r:id="rId26"/>
+      <w:headerReference w:type="default" r:id="rId23"/>
+      <w:footerReference w:type="default" r:id="rId24"/>
       <w:pgSz w:w="11906" w:h="16838"/>
       <w:pgMar w:top="1417" w:right="1417" w:bottom="1417" w:left="1417" w:header="708" w:footer="708" w:gutter="0"/>
       <w:pgNumType w:start="1"/>
@@ -5625,64 +5599,6 @@
     </w:sectPr>
   </w:body>
 </w:document>
-</file>
-
-<file path=word/comments.xml><?xml version="1.0" encoding="utf-8"?>
-<w:comments xmlns:wpc="http://schemas.microsoft.com/office/word/2010/wordprocessingCanvas" xmlns:cx="http://schemas.microsoft.com/office/drawing/2014/chartex" xmlns:cx1="http://schemas.microsoft.com/office/drawing/2015/9/8/chartex" xmlns:cx2="http://schemas.microsoft.com/office/drawing/2015/10/21/chartex" xmlns:cx3="http://schemas.microsoft.com/office/drawing/2016/5/9/chartex" xmlns:cx4="http://schemas.microsoft.com/office/drawing/2016/5/10/chartex" xmlns:cx5="http://schemas.microsoft.com/office/drawing/2016/5/11/chartex" xmlns:cx6="http://schemas.microsoft.com/office/drawing/2016/5/12/chartex" xmlns:cx7="http://schemas.microsoft.com/office/drawing/2016/5/13/chartex" xmlns:cx8="http://schemas.microsoft.com/office/drawing/2016/5/14/chartex" xmlns:mc="http://schemas.openxmlformats.org/markup-compatibility/2006" xmlns:aink="http://schemas.microsoft.com/office/drawing/2016/ink" xmlns:am3d="http://schemas.microsoft.com/office/drawing/2017/model3d" xmlns:o="urn:schemas-microsoft-com:office:office" xmlns:oel="http://schemas.microsoft.com/office/2019/extlst" xmlns:r="http://schemas.openxmlformats.org/officeDocument/2006/relationships" xmlns:m="http://schemas.openxmlformats.org/officeDocument/2006/math" xmlns:v="urn:schemas-microsoft-com:vml" xmlns:wp14="http://schemas.microsoft.com/office/word/2010/wordprocessingDrawing" xmlns:wp="http://schemas.openxmlformats.org/drawingml/2006/wordprocessingDrawing" xmlns:w10="urn:schemas-microsoft-com:office:word" xmlns:w="http://schemas.openxmlformats.org/wordprocessingml/2006/main" xmlns:w14="http://schemas.microsoft.com/office/word/2010/wordml" xmlns:w15="http://schemas.microsoft.com/office/word/2012/wordml" xmlns:w16cex="http://schemas.microsoft.com/office/word/2018/wordml/cex" xmlns:w16cid="http://schemas.microsoft.com/office/word/2016/wordml/cid" xmlns:w16="http://schemas.microsoft.com/office/word/2018/wordml" xmlns:w16du="http://schemas.microsoft.com/office/word/2023/wordml/word16du" xmlns:w16sdtdh="http://schemas.microsoft.com/office/word/2020/wordml/sdtdatahash" xmlns:w16sdtfl="http://schemas.microsoft.com/office/word/2024/wordml/sdtformatlock" xmlns:w16se="http://schemas.microsoft.com/office/word/2015/wordml/symex" xmlns:wpg="http://schemas.microsoft.com/office/word/2010/wordprocessingGroup" xmlns:wpi="http://schemas.microsoft.com/office/word/2010/wordprocessingInk" xmlns:wne="http://schemas.microsoft.com/office/word/2006/wordml" xmlns:wps="http://schemas.microsoft.com/office/word/2010/wordprocessingShape" mc:Ignorable="w14 w15 w16se w16cid w16 w16cex w16sdtdh w16sdtfl w16du wp14">
-  <w:comment w:id="0" w:author="Martin Dugel" w:date="2025-03-10T13:00:00Z" w:initials="MD">
-    <w:p>
-      <w:pPr>
-        <w:pStyle w:val="Textkomentra"/>
-      </w:pPr>
-      <w:r>
-        <w:rPr>
-          <w:rStyle w:val="Odkaznakomentr"/>
-        </w:rPr>
-        <w:annotationRef/>
-      </w:r>
-      <w:r>
-        <w:t>Dátum</w:t>
-      </w:r>
-    </w:p>
-  </w:comment>
-  <w:comment w:id="4" w:author="Martin Dugel" w:date="2025-04-03T13:01:00Z" w:initials="MD">
-    <w:p>
-      <w:pPr>
-        <w:pStyle w:val="Textkomentra"/>
-      </w:pPr>
-      <w:r>
-        <w:rPr>
-          <w:rStyle w:val="Odkaznakomentr"/>
-        </w:rPr>
-        <w:annotationRef/>
-      </w:r>
-      <w:r>
-        <w:t>Kontrola porovnávaných aplikácii a ich funkcii</w:t>
-      </w:r>
-    </w:p>
-  </w:comment>
-</w:comments>
-</file>
-
-<file path=word/commentsExtended.xml><?xml version="1.0" encoding="utf-8"?>
-<w15:commentsEx xmlns:wpc="http://schemas.microsoft.com/office/word/2010/wordprocessingCanvas" xmlns:cx="http://schemas.microsoft.com/office/drawing/2014/chartex" xmlns:cx1="http://schemas.microsoft.com/office/drawing/2015/9/8/chartex" xmlns:cx2="http://schemas.microsoft.com/office/drawing/2015/10/21/chartex" xmlns:cx3="http://schemas.microsoft.com/office/drawing/2016/5/9/chartex" xmlns:cx4="http://schemas.microsoft.com/office/drawing/2016/5/10/chartex" xmlns:cx5="http://schemas.microsoft.com/office/drawing/2016/5/11/chartex" xmlns:cx6="http://schemas.microsoft.com/office/drawing/2016/5/12/chartex" xmlns:cx7="http://schemas.microsoft.com/office/drawing/2016/5/13/chartex" xmlns:cx8="http://schemas.microsoft.com/office/drawing/2016/5/14/chartex" xmlns:mc="http://schemas.openxmlformats.org/markup-compatibility/2006" xmlns:aink="http://schemas.microsoft.com/office/drawing/2016/ink" xmlns:am3d="http://schemas.microsoft.com/office/drawing/2017/model3d" xmlns:o="urn:schemas-microsoft-com:office:office" xmlns:oel="http://schemas.microsoft.com/office/2019/extlst" xmlns:r="http://schemas.openxmlformats.org/officeDocument/2006/relationships" xmlns:m="http://schemas.openxmlformats.org/officeDocument/2006/math" xmlns:v="urn:schemas-microsoft-com:vml" xmlns:wp14="http://schemas.microsoft.com/office/word/2010/wordprocessingDrawing" xmlns:wp="http://schemas.openxmlformats.org/drawingml/2006/wordprocessingDrawing" xmlns:w10="urn:schemas-microsoft-com:office:word" xmlns:w="http://schemas.openxmlformats.org/wordprocessingml/2006/main" xmlns:w14="http://schemas.microsoft.com/office/word/2010/wordml" xmlns:w15="http://schemas.microsoft.com/office/word/2012/wordml" xmlns:w16cex="http://schemas.microsoft.com/office/word/2018/wordml/cex" xmlns:w16cid="http://schemas.microsoft.com/office/word/2016/wordml/cid" xmlns:w16="http://schemas.microsoft.com/office/word/2018/wordml" xmlns:w16du="http://schemas.microsoft.com/office/word/2023/wordml/word16du" xmlns:w16sdtdh="http://schemas.microsoft.com/office/word/2020/wordml/sdtdatahash" xmlns:w16sdtfl="http://schemas.microsoft.com/office/word/2024/wordml/sdtformatlock" xmlns:w16se="http://schemas.microsoft.com/office/word/2015/wordml/symex" xmlns:wpg="http://schemas.microsoft.com/office/word/2010/wordprocessingGroup" xmlns:wpi="http://schemas.microsoft.com/office/word/2010/wordprocessingInk" xmlns:wne="http://schemas.microsoft.com/office/word/2006/wordml" xmlns:wps="http://schemas.microsoft.com/office/word/2010/wordprocessingShape" mc:Ignorable="w14 w15 w16se w16cid w16 w16cex w16sdtdh w16sdtfl w16du wp14">
-  <w15:commentEx w15:paraId="7CCEF345" w15:done="0"/>
-  <w15:commentEx w15:paraId="3C544B30" w15:done="0"/>
-</w15:commentsEx>
-</file>
-
-<file path=word/commentsExtensible.xml><?xml version="1.0" encoding="utf-8"?>
-<w16cex:commentsExtensible xmlns:wpc="http://schemas.microsoft.com/office/word/2010/wordprocessingCanvas" xmlns:cx="http://schemas.microsoft.com/office/drawing/2014/chartex" xmlns:cx1="http://schemas.microsoft.com/office/drawing/2015/9/8/chartex" xmlns:cx2="http://schemas.microsoft.com/office/drawing/2015/10/21/chartex" xmlns:cx3="http://schemas.microsoft.com/office/drawing/2016/5/9/chartex" xmlns:cx4="http://schemas.microsoft.com/office/drawing/2016/5/10/chartex" xmlns:cx5="http://schemas.microsoft.com/office/drawing/2016/5/11/chartex" xmlns:cx6="http://schemas.microsoft.com/office/drawing/2016/5/12/chartex" xmlns:cx7="http://schemas.microsoft.com/office/drawing/2016/5/13/chartex" xmlns:cx8="http://schemas.microsoft.com/office/drawing/2016/5/14/chartex" xmlns:cr="http://schemas.microsoft.com/office/comments/2020/reactions" xmlns:mc="http://schemas.openxmlformats.org/markup-compatibility/2006" xmlns:aink="http://schemas.microsoft.com/office/drawing/2016/ink" xmlns:am3d="http://schemas.microsoft.com/office/drawing/2017/model3d" xmlns:o="urn:schemas-microsoft-com:office:office" xmlns:oel="http://schemas.microsoft.com/office/2019/extlst" xmlns:r="http://schemas.openxmlformats.org/officeDocument/2006/relationships" xmlns:m="http://schemas.openxmlformats.org/officeDocument/2006/math" xmlns:v="urn:schemas-microsoft-com:vml" xmlns:wp14="http://schemas.microsoft.com/office/word/2010/wordprocessingDrawing" xmlns:wp="http://schemas.openxmlformats.org/drawingml/2006/wordprocessingDrawing" xmlns:w10="urn:schemas-microsoft-com:office:word" xmlns:w="http://schemas.openxmlformats.org/wordprocessingml/2006/main" xmlns:w14="http://schemas.microsoft.com/office/word/2010/wordml" xmlns:w15="http://schemas.microsoft.com/office/word/2012/wordml" xmlns:w16cex="http://schemas.microsoft.com/office/word/2018/wordml/cex" xmlns:w16cid="http://schemas.microsoft.com/office/word/2016/wordml/cid" xmlns:w16="http://schemas.microsoft.com/office/word/2018/wordml" xmlns:w16du="http://schemas.microsoft.com/office/word/2023/wordml/word16du" xmlns:w16sdtdh="http://schemas.microsoft.com/office/word/2020/wordml/sdtdatahash" xmlns:w16sdtfl="http://schemas.microsoft.com/office/word/2024/wordml/sdtformatlock" xmlns:w16se="http://schemas.microsoft.com/office/word/2015/wordml/symex" xmlns:wpg="http://schemas.microsoft.com/office/word/2010/wordprocessingGroup" xmlns:wpi="http://schemas.microsoft.com/office/word/2010/wordprocessingInk" xmlns:wne="http://schemas.microsoft.com/office/word/2006/wordml" xmlns:wps="http://schemas.microsoft.com/office/word/2010/wordprocessingShape" mc:Ignorable="w14 w15 w16se w16cid w16 w16cex w16sdtdh w16sdtfl cr w16du wp14">
-  <w16cex:commentExtensible w16cex:durableId="2D87C268" w16cex:dateUtc="2025-03-10T12:00:00Z"/>
-  <w16cex:commentExtensible w16cex:durableId="3002E411" w16cex:dateUtc="2025-04-03T11:01:00Z"/>
-</w16cex:commentsExtensible>
-</file>
-
-<file path=word/commentsIds.xml><?xml version="1.0" encoding="utf-8"?>
-<w16cid:commentsIds xmlns:wpc="http://schemas.microsoft.com/office/word/2010/wordprocessingCanvas" xmlns:cx="http://schemas.microsoft.com/office/drawing/2014/chartex" xmlns:cx1="http://schemas.microsoft.com/office/drawing/2015/9/8/chartex" xmlns:cx2="http://schemas.microsoft.com/office/drawing/2015/10/21/chartex" xmlns:cx3="http://schemas.microsoft.com/office/drawing/2016/5/9/chartex" xmlns:cx4="http://schemas.microsoft.com/office/drawing/2016/5/10/chartex" xmlns:cx5="http://schemas.microsoft.com/office/drawing/2016/5/11/chartex" xmlns:cx6="http://schemas.microsoft.com/office/drawing/2016/5/12/chartex" xmlns:cx7="http://schemas.microsoft.com/office/drawing/2016/5/13/chartex" xmlns:cx8="http://schemas.microsoft.com/office/drawing/2016/5/14/chartex" xmlns:mc="http://schemas.openxmlformats.org/markup-compatibility/2006" xmlns:aink="http://schemas.microsoft.com/office/drawing/2016/ink" xmlns:am3d="http://schemas.microsoft.com/office/drawing/2017/model3d" xmlns:o="urn:schemas-microsoft-com:office:office" xmlns:oel="http://schemas.microsoft.com/office/2019/extlst" xmlns:r="http://schemas.openxmlformats.org/officeDocument/2006/relationships" xmlns:m="http://schemas.openxmlformats.org/officeDocument/2006/math" xmlns:v="urn:schemas-microsoft-com:vml" xmlns:wp14="http://schemas.microsoft.com/office/word/2010/wordprocessingDrawing" xmlns:wp="http://schemas.openxmlformats.org/drawingml/2006/wordprocessingDrawing" xmlns:w10="urn:schemas-microsoft-com:office:word" xmlns:w="http://schemas.openxmlformats.org/wordprocessingml/2006/main" xmlns:w14="http://schemas.microsoft.com/office/word/2010/wordml" xmlns:w15="http://schemas.microsoft.com/office/word/2012/wordml" xmlns:w16cex="http://schemas.microsoft.com/office/word/2018/wordml/cex" xmlns:w16cid="http://schemas.microsoft.com/office/word/2016/wordml/cid" xmlns:w16="http://schemas.microsoft.com/office/word/2018/wordml" xmlns:w16du="http://schemas.microsoft.com/office/word/2023/wordml/word16du" xmlns:w16sdtdh="http://schemas.microsoft.com/office/word/2020/wordml/sdtdatahash" xmlns:w16sdtfl="http://schemas.microsoft.com/office/word/2024/wordml/sdtformatlock" xmlns:w16se="http://schemas.microsoft.com/office/word/2015/wordml/symex" xmlns:wpg="http://schemas.microsoft.com/office/word/2010/wordprocessingGroup" xmlns:wpi="http://schemas.microsoft.com/office/word/2010/wordprocessingInk" xmlns:wne="http://schemas.microsoft.com/office/word/2006/wordml" xmlns:wps="http://schemas.microsoft.com/office/word/2010/wordprocessingShape" mc:Ignorable="w14 w15 w16se w16cid w16 w16cex w16sdtdh w16sdtfl w16du wp14">
-  <w16cid:commentId w16cid:paraId="7CCEF345" w16cid:durableId="2D87C268"/>
-  <w16cid:commentId w16cid:paraId="3C544B30" w16cid:durableId="3002E411"/>
-</w16cid:commentsIds>
 </file>
 
 <file path=word/endnotes.xml><?xml version="1.0" encoding="utf-8"?>
@@ -10834,14 +10750,6 @@
     <w:abstractNumId w:val="17"/>
   </w:num>
 </w:numbering>
-</file>
-
-<file path=word/people.xml><?xml version="1.0" encoding="utf-8"?>
-<w15:people xmlns:wpc="http://schemas.microsoft.com/office/word/2010/wordprocessingCanvas" xmlns:cx="http://schemas.microsoft.com/office/drawing/2014/chartex" xmlns:cx1="http://schemas.microsoft.com/office/drawing/2015/9/8/chartex" xmlns:cx2="http://schemas.microsoft.com/office/drawing/2015/10/21/chartex" xmlns:cx3="http://schemas.microsoft.com/office/drawing/2016/5/9/chartex" xmlns:cx4="http://schemas.microsoft.com/office/drawing/2016/5/10/chartex" xmlns:cx5="http://schemas.microsoft.com/office/drawing/2016/5/11/chartex" xmlns:cx6="http://schemas.microsoft.com/office/drawing/2016/5/12/chartex" xmlns:cx7="http://schemas.microsoft.com/office/drawing/2016/5/13/chartex" xmlns:cx8="http://schemas.microsoft.com/office/drawing/2016/5/14/chartex" xmlns:mc="http://schemas.openxmlformats.org/markup-compatibility/2006" xmlns:aink="http://schemas.microsoft.com/office/drawing/2016/ink" xmlns:am3d="http://schemas.microsoft.com/office/drawing/2017/model3d" xmlns:o="urn:schemas-microsoft-com:office:office" xmlns:oel="http://schemas.microsoft.com/office/2019/extlst" xmlns:r="http://schemas.openxmlformats.org/officeDocument/2006/relationships" xmlns:m="http://schemas.openxmlformats.org/officeDocument/2006/math" xmlns:v="urn:schemas-microsoft-com:vml" xmlns:wp14="http://schemas.microsoft.com/office/word/2010/wordprocessingDrawing" xmlns:wp="http://schemas.openxmlformats.org/drawingml/2006/wordprocessingDrawing" xmlns:w10="urn:schemas-microsoft-com:office:word" xmlns:w="http://schemas.openxmlformats.org/wordprocessingml/2006/main" xmlns:w14="http://schemas.microsoft.com/office/word/2010/wordml" xmlns:w15="http://schemas.microsoft.com/office/word/2012/wordml" xmlns:w16cex="http://schemas.microsoft.com/office/word/2018/wordml/cex" xmlns:w16cid="http://schemas.microsoft.com/office/word/2016/wordml/cid" xmlns:w16="http://schemas.microsoft.com/office/word/2018/wordml" xmlns:w16du="http://schemas.microsoft.com/office/word/2023/wordml/word16du" xmlns:w16sdtdh="http://schemas.microsoft.com/office/word/2020/wordml/sdtdatahash" xmlns:w16sdtfl="http://schemas.microsoft.com/office/word/2024/wordml/sdtformatlock" xmlns:w16se="http://schemas.microsoft.com/office/word/2015/wordml/symex" xmlns:wpg="http://schemas.microsoft.com/office/word/2010/wordprocessingGroup" xmlns:wpi="http://schemas.microsoft.com/office/word/2010/wordprocessingInk" xmlns:wne="http://schemas.microsoft.com/office/word/2006/wordml" xmlns:wps="http://schemas.microsoft.com/office/word/2010/wordprocessingShape" mc:Ignorable="w14 w15 w16se w16cid w16 w16cex w16sdtdh w16sdtfl w16du wp14">
-  <w15:person w15:author="Martin Dugel">
-    <w15:presenceInfo w15:providerId="Windows Live" w15:userId="934b8e34e3a0deb0"/>
-  </w15:person>
-</w15:people>
 </file>
 
 <file path=word/styles.xml><?xml version="1.0" encoding="utf-8"?>
@@ -11899,6 +11807,7 @@
     <w:rsid w:val="0079426B"/>
     <w:rsid w:val="007F3141"/>
     <w:rsid w:val="008230BF"/>
+    <w:rsid w:val="00827C3E"/>
     <w:rsid w:val="00863E83"/>
     <w:rsid w:val="008A7607"/>
     <w:rsid w:val="008D71FC"/>
@@ -11906,10 +11815,13 @@
     <w:rsid w:val="00944710"/>
     <w:rsid w:val="00972330"/>
     <w:rsid w:val="009C5336"/>
+    <w:rsid w:val="00B50A72"/>
     <w:rsid w:val="00B56E4B"/>
+    <w:rsid w:val="00B63B2F"/>
     <w:rsid w:val="00B65B34"/>
     <w:rsid w:val="00B74C7E"/>
     <w:rsid w:val="00B77ABD"/>
+    <w:rsid w:val="00BE17A4"/>
     <w:rsid w:val="00C957F0"/>
     <w:rsid w:val="00D53F54"/>
     <w:rsid w:val="00D77460"/>

</xml_diff>